<commit_message>
Changes with using astextplain
</commit_message>
<xml_diff>
--- a/word/jabberwocky(astextplain).docx
+++ b/word/jabberwocky(astextplain).docx
@@ -114,6 +114,62 @@
       <w:proofErr w:type="spellEnd"/>
       <w:r>
         <w:t>.</w:t>
+      </w:r>
+      <w:r>
+        <w:t xml:space="preserve"> </w:t>
+      </w:r>
+    </w:p>
+    <w:p>
+      <w:pPr>
+        <w:pStyle w:val="NoSpacing"/>
+      </w:pPr>
+    </w:p>
+    <w:p>
+      <w:pPr>
+        <w:pStyle w:val="NoSpacing"/>
+      </w:pPr>
+      <w:r>
+        <w:t>"Beware the Jabberwock, my son!</w:t>
+      </w:r>
+    </w:p>
+    <w:p>
+      <w:pPr>
+        <w:pStyle w:val="NoSpacing"/>
+      </w:pPr>
+      <w:r>
+        <w:t xml:space="preserve">  The jaws that bite, the claws that catch!</w:t>
+      </w:r>
+    </w:p>
+    <w:p>
+      <w:pPr>
+        <w:pStyle w:val="NoSpacing"/>
+      </w:pPr>
+      <w:r>
+        <w:t xml:space="preserve">Beware the </w:t>
+      </w:r>
+      <w:proofErr w:type="spellStart"/>
+      <w:r>
+        <w:t>Jubjub</w:t>
+      </w:r>
+      <w:proofErr w:type="spellEnd"/>
+      <w:r>
+        <w:t xml:space="preserve"> bird, and shun</w:t>
+      </w:r>
+    </w:p>
+    <w:p>
+      <w:pPr>
+        <w:pStyle w:val="NoSpacing"/>
+      </w:pPr>
+      <w:r>
+        <w:t xml:space="preserve">  The </w:t>
+      </w:r>
+      <w:proofErr w:type="spellStart"/>
+      <w:r>
+        <w:t>frumious</w:t>
+      </w:r>
+      <w:proofErr w:type="spellEnd"/>
+      <w:r>
+        <w:t xml:space="preserve"> Bandersnatch!"</w:t>
       </w:r>
       <w:bookmarkStart w:id="0" w:name="_GoBack"/>
       <w:bookmarkEnd w:id="0"/>

</xml_diff>

<commit_message>
Test after changing to pandoc
</commit_message>
<xml_diff>
--- a/word/jabberwocky(astextplain).docx
+++ b/word/jabberwocky(astextplain).docx
@@ -170,6 +170,70 @@
       <w:proofErr w:type="spellEnd"/>
       <w:r>
         <w:t xml:space="preserve"> Bandersnatch!"</w:t>
+      </w:r>
+      <w:r>
+        <w:t xml:space="preserve"> </w:t>
+      </w:r>
+    </w:p>
+    <w:p>
+      <w:pPr>
+        <w:pStyle w:val="NoSpacing"/>
+      </w:pPr>
+    </w:p>
+    <w:p>
+      <w:pPr>
+        <w:pStyle w:val="NoSpacing"/>
+      </w:pPr>
+      <w:r>
+        <w:t xml:space="preserve">He took his </w:t>
+      </w:r>
+      <w:proofErr w:type="spellStart"/>
+      <w:r>
+        <w:t>vorpal</w:t>
+      </w:r>
+      <w:proofErr w:type="spellEnd"/>
+      <w:r>
+        <w:t xml:space="preserve"> sword in hand:</w:t>
+      </w:r>
+    </w:p>
+    <w:p>
+      <w:pPr>
+        <w:pStyle w:val="NoSpacing"/>
+      </w:pPr>
+      <w:r>
+        <w:t xml:space="preserve">  Long time the </w:t>
+      </w:r>
+      <w:proofErr w:type="spellStart"/>
+      <w:r>
+        <w:t>manxome</w:t>
+      </w:r>
+      <w:proofErr w:type="spellEnd"/>
+      <w:r>
+        <w:t xml:space="preserve"> foe he sought --</w:t>
+      </w:r>
+    </w:p>
+    <w:p>
+      <w:pPr>
+        <w:pStyle w:val="NoSpacing"/>
+      </w:pPr>
+      <w:r>
+        <w:t xml:space="preserve">So rested he by the </w:t>
+      </w:r>
+      <w:proofErr w:type="spellStart"/>
+      <w:r>
+        <w:t>Tumtum</w:t>
+      </w:r>
+      <w:proofErr w:type="spellEnd"/>
+      <w:r>
+        <w:t xml:space="preserve"> tree,</w:t>
+      </w:r>
+    </w:p>
+    <w:p>
+      <w:pPr>
+        <w:pStyle w:val="NoSpacing"/>
+      </w:pPr>
+      <w:r>
+        <w:t xml:space="preserve">  And stood awhile in thought.</w:t>
       </w:r>
       <w:bookmarkStart w:id="0" w:name="_GoBack"/>
       <w:bookmarkEnd w:id="0"/>

</xml_diff>

<commit_message>
After installing pandoc tool
</commit_message>
<xml_diff>
--- a/word/jabberwocky(astextplain).docx
+++ b/word/jabberwocky(astextplain).docx
@@ -234,6 +234,62 @@
       </w:pPr>
       <w:r>
         <w:t xml:space="preserve">  And stood awhile in thought.</w:t>
+      </w:r>
+      <w:r>
+        <w:t xml:space="preserve"> </w:t>
+      </w:r>
+    </w:p>
+    <w:p>
+      <w:pPr>
+        <w:pStyle w:val="NoSpacing"/>
+      </w:pPr>
+    </w:p>
+    <w:p>
+      <w:pPr>
+        <w:pStyle w:val="NoSpacing"/>
+      </w:pPr>
+      <w:r>
+        <w:t xml:space="preserve">And, as in </w:t>
+      </w:r>
+      <w:proofErr w:type="spellStart"/>
+      <w:r>
+        <w:t>uffish</w:t>
+      </w:r>
+      <w:proofErr w:type="spellEnd"/>
+      <w:r>
+        <w:t xml:space="preserve"> thought he stood,</w:t>
+      </w:r>
+    </w:p>
+    <w:p>
+      <w:pPr>
+        <w:pStyle w:val="NoSpacing"/>
+      </w:pPr>
+      <w:r>
+        <w:t xml:space="preserve">  The Jabberwock, with eyes of flame,</w:t>
+      </w:r>
+    </w:p>
+    <w:p>
+      <w:pPr>
+        <w:pStyle w:val="NoSpacing"/>
+      </w:pPr>
+      <w:r>
+        <w:t xml:space="preserve">Came whiffling through the </w:t>
+      </w:r>
+      <w:proofErr w:type="spellStart"/>
+      <w:r>
+        <w:t>tulgey</w:t>
+      </w:r>
+      <w:proofErr w:type="spellEnd"/>
+      <w:r>
+        <w:t xml:space="preserve"> wood,</w:t>
+      </w:r>
+    </w:p>
+    <w:p>
+      <w:pPr>
+        <w:pStyle w:val="NoSpacing"/>
+      </w:pPr>
+      <w:r>
+        <w:t xml:space="preserve">  And burbled as it came!</w:t>
       </w:r>
       <w:bookmarkStart w:id="0" w:name="_GoBack"/>
       <w:bookmarkEnd w:id="0"/>

</xml_diff>